<commit_message>
changed script to fit possible school structure
</commit_message>
<xml_diff>
--- a/Logboek_Windows2_oef1_v2.docx
+++ b/Logboek_Windows2_oef1_v2.docx
@@ -82,7 +82,7 @@
           </mc:Choice>
           <mc:Fallback>
             <w:pict>
-              <v:rect w14:anchorId="1CAC81E8" id="Rectangle 12" o:spid="_x0000_s1026" style="position:absolute;margin-left:-.6pt;margin-top:8.4pt;width:539.4pt;height:313.2pt;z-index:251660288;visibility:visible;mso-wrap-style:square;mso-width-percent:0;mso-height-percent:0;mso-wrap-distance-left:9pt;mso-wrap-distance-top:0;mso-wrap-distance-right:9pt;mso-wrap-distance-bottom:0;mso-position-horizontal:absolute;mso-position-horizontal-relative:text;mso-position-vertical:absolute;mso-position-vertical-relative:text;mso-width-percent:0;mso-height-percent:0;mso-width-relative:margin;mso-height-relative:margin;v-text-anchor:middle" o:gfxdata="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" filled="f" strokecolor="#1f4d78 [1604]" strokeweight="2.25pt"/>
+              <v:rect w14:anchorId="11229B29" id="Rectangle 12" o:spid="_x0000_s1026" style="position:absolute;margin-left:-.6pt;margin-top:8.4pt;width:539.4pt;height:313.2pt;z-index:251660288;visibility:visible;mso-wrap-style:square;mso-width-percent:0;mso-height-percent:0;mso-wrap-distance-left:9pt;mso-wrap-distance-top:0;mso-wrap-distance-right:9pt;mso-wrap-distance-bottom:0;mso-position-horizontal:absolute;mso-position-horizontal-relative:text;mso-position-vertical:absolute;mso-position-vertical-relative:text;mso-width-percent:0;mso-height-percent:0;mso-width-relative:margin;mso-height-relative:margin;v-text-anchor:middle" o:gfxdata="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" filled="f" strokecolor="#1f4d78 [1604]" strokeweight="2.25pt"/>
             </w:pict>
           </mc:Fallback>
         </mc:AlternateContent>
@@ -159,7 +159,7 @@
           </mc:Choice>
           <mc:Fallback>
             <w:pict>
-              <v:rect w14:anchorId="3F357CFF" id="Rectangle 2" o:spid="_x0000_s1026" style="position:absolute;margin-left:-.6pt;margin-top:8.4pt;width:539.4pt;height:68.4pt;z-index:251663360;visibility:visible;mso-wrap-style:square;mso-width-percent:0;mso-height-percent:0;mso-wrap-distance-left:9pt;mso-wrap-distance-top:0;mso-wrap-distance-right:9pt;mso-wrap-distance-bottom:0;mso-position-horizontal:absolute;mso-position-horizontal-relative:margin;mso-position-vertical:absolute;mso-position-vertical-relative:text;mso-width-percent:0;mso-height-percent:0;mso-width-relative:margin;mso-height-relative:margin;v-text-anchor:middle" o:gfxdata="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" filled="f" strokecolor="#1f4d78 [1604]" strokeweight="2.25pt">
+              <v:rect w14:anchorId="41D24D34" id="Rectangle 2" o:spid="_x0000_s1026" style="position:absolute;margin-left:-.6pt;margin-top:8.4pt;width:539.4pt;height:68.4pt;z-index:251663360;visibility:visible;mso-wrap-style:square;mso-width-percent:0;mso-height-percent:0;mso-wrap-distance-left:9pt;mso-wrap-distance-top:0;mso-wrap-distance-right:9pt;mso-wrap-distance-bottom:0;mso-position-horizontal:absolute;mso-position-horizontal-relative:margin;mso-position-vertical:absolute;mso-position-vertical-relative:text;mso-width-percent:0;mso-height-percent:0;mso-width-relative:margin;mso-height-relative:margin;v-text-anchor:middle" o:gfxdata="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" filled="f" strokecolor="#1f4d78 [1604]" strokeweight="2.25pt">
                 <w10:wrap anchorx="margin"/>
               </v:rect>
             </w:pict>
@@ -189,6 +189,7 @@
       <w:proofErr w:type="spellStart"/>
       <w:r>
         <w:rPr>
+          <w:rFonts w:asciiTheme="majorHAnsi" w:hAnsiTheme="majorHAnsi"/>
           <w:sz w:val="52"/>
           <w:szCs w:val="52"/>
         </w:rPr>
@@ -197,6 +198,7 @@
       <w:proofErr w:type="spellEnd"/>
       <w:r>
         <w:rPr>
+          <w:rFonts w:asciiTheme="majorHAnsi" w:hAnsiTheme="majorHAnsi"/>
           <w:sz w:val="52"/>
           <w:szCs w:val="52"/>
         </w:rPr>
@@ -205,6 +207,7 @@
       <w:proofErr w:type="spellStart"/>
       <w:r>
         <w:rPr>
+          <w:rFonts w:asciiTheme="majorHAnsi" w:hAnsiTheme="majorHAnsi"/>
           <w:sz w:val="52"/>
           <w:szCs w:val="52"/>
         </w:rPr>
@@ -440,7 +443,7 @@
           </mc:Choice>
           <mc:Fallback>
             <w:pict>
-              <v:rect w14:anchorId="74006963" id="Rectangle 7" o:spid="_x0000_s1026" style="position:absolute;margin-left:-.6pt;margin-top:7.2pt;width:539.4pt;height:157.8pt;z-index:251665408;visibility:visible;mso-wrap-style:square;mso-width-percent:0;mso-height-percent:0;mso-wrap-distance-left:9pt;mso-wrap-distance-top:0;mso-wrap-distance-right:9pt;mso-wrap-distance-bottom:0;mso-position-horizontal:absolute;mso-position-horizontal-relative:margin;mso-position-vertical:absolute;mso-position-vertical-relative:text;mso-width-percent:0;mso-height-percent:0;mso-width-relative:margin;mso-height-relative:margin;v-text-anchor:middle" o:gfxdata="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" filled="f" strokecolor="#1f4d78 [1604]" strokeweight="2.25pt">
+              <v:rect w14:anchorId="59AA4437" id="Rectangle 7" o:spid="_x0000_s1026" style="position:absolute;margin-left:-.6pt;margin-top:7.2pt;width:539.4pt;height:157.8pt;z-index:251665408;visibility:visible;mso-wrap-style:square;mso-width-percent:0;mso-height-percent:0;mso-wrap-distance-left:9pt;mso-wrap-distance-top:0;mso-wrap-distance-right:9pt;mso-wrap-distance-bottom:0;mso-position-horizontal:absolute;mso-position-horizontal-relative:margin;mso-position-vertical:absolute;mso-position-vertical-relative:text;mso-width-percent:0;mso-height-percent:0;mso-width-relative:margin;mso-height-relative:margin;v-text-anchor:middle" o:gfxdata="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" filled="f" strokecolor="#1f4d78 [1604]" strokeweight="2.25pt">
                 <w10:wrap anchorx="margin"/>
               </v:rect>
             </w:pict>
@@ -777,6 +780,7 @@
         </w:tabs>
         <w:rPr>
           <w:rStyle w:val="Hyperlink"/>
+          <w:rFonts w:asciiTheme="majorHAnsi" w:hAnsiTheme="majorHAnsi"/>
           <w:noProof/>
         </w:rPr>
       </w:pPr>
@@ -802,12 +806,14 @@
         <w:r>
           <w:rPr>
             <w:rStyle w:val="Hyperlink"/>
+            <w:rFonts w:asciiTheme="majorHAnsi" w:hAnsiTheme="majorHAnsi"/>
             <w:noProof/>
           </w:rPr>
           <w:t>Vakoverschrijvende oefening</w:t>
         </w:r>
         <w:r>
           <w:rPr>
+            <w:rFonts w:asciiTheme="majorHAnsi" w:hAnsiTheme="majorHAnsi"/>
             <w:noProof/>
             <w:webHidden/>
           </w:rPr>
@@ -815,6 +821,7 @@
         </w:r>
         <w:r>
           <w:rPr>
+            <w:rFonts w:asciiTheme="majorHAnsi" w:hAnsiTheme="majorHAnsi"/>
             <w:noProof/>
             <w:webHidden/>
           </w:rPr>
@@ -822,6 +829,7 @@
         </w:r>
         <w:r>
           <w:rPr>
+            <w:rFonts w:asciiTheme="majorHAnsi" w:hAnsiTheme="majorHAnsi"/>
             <w:noProof/>
             <w:webHidden/>
           </w:rPr>
@@ -829,12 +837,14 @@
         </w:r>
         <w:r>
           <w:rPr>
+            <w:rFonts w:asciiTheme="majorHAnsi" w:hAnsiTheme="majorHAnsi"/>
             <w:noProof/>
             <w:webHidden/>
           </w:rPr>
         </w:r>
         <w:r>
           <w:rPr>
+            <w:rFonts w:asciiTheme="majorHAnsi" w:hAnsiTheme="majorHAnsi"/>
             <w:noProof/>
             <w:webHidden/>
           </w:rPr>
@@ -842,6 +852,7 @@
         </w:r>
         <w:r>
           <w:rPr>
+            <w:rFonts w:asciiTheme="majorHAnsi" w:hAnsiTheme="majorHAnsi"/>
             <w:noProof/>
             <w:webHidden/>
           </w:rPr>
@@ -849,6 +860,7 @@
         </w:r>
         <w:r>
           <w:rPr>
+            <w:rFonts w:asciiTheme="majorHAnsi" w:hAnsiTheme="majorHAnsi"/>
             <w:noProof/>
             <w:webHidden/>
           </w:rPr>
@@ -859,6 +871,7 @@
     <w:p>
       <w:pPr>
         <w:rPr>
+          <w:rFonts w:asciiTheme="majorHAnsi" w:hAnsiTheme="majorHAnsi"/>
           <w:b/>
         </w:rPr>
       </w:pPr>
@@ -872,6 +885,7 @@
         </w:tabs>
         <w:rPr>
           <w:rStyle w:val="Hyperlink"/>
+          <w:rFonts w:asciiTheme="majorHAnsi" w:hAnsiTheme="majorHAnsi"/>
           <w:b/>
           <w:noProof/>
         </w:rPr>
@@ -880,6 +894,7 @@
         <w:r>
           <w:rPr>
             <w:rStyle w:val="Hyperlink"/>
+            <w:rFonts w:asciiTheme="majorHAnsi" w:hAnsiTheme="majorHAnsi"/>
             <w:b/>
             <w:noProof/>
           </w:rPr>
@@ -887,7 +902,7 @@
         </w:r>
         <w:r>
           <w:rPr>
-            <w:rFonts w:eastAsiaTheme="minorEastAsia"/>
+            <w:rFonts w:asciiTheme="majorHAnsi" w:eastAsiaTheme="minorEastAsia" w:hAnsiTheme="majorHAnsi"/>
             <w:b/>
             <w:noProof/>
           </w:rPr>
@@ -896,6 +911,7 @@
         <w:r>
           <w:rPr>
             <w:rStyle w:val="Hyperlink"/>
+            <w:rFonts w:asciiTheme="majorHAnsi" w:hAnsiTheme="majorHAnsi"/>
             <w:b/>
             <w:noProof/>
           </w:rPr>
@@ -903,6 +919,7 @@
         </w:r>
         <w:r>
           <w:rPr>
+            <w:rFonts w:asciiTheme="majorHAnsi" w:hAnsiTheme="majorHAnsi"/>
             <w:b/>
             <w:noProof/>
             <w:webHidden/>
@@ -911,6 +928,7 @@
         </w:r>
         <w:r>
           <w:rPr>
+            <w:rFonts w:asciiTheme="majorHAnsi" w:hAnsiTheme="majorHAnsi"/>
             <w:b/>
             <w:noProof/>
             <w:webHidden/>
@@ -919,6 +937,7 @@
         </w:r>
         <w:r>
           <w:rPr>
+            <w:rFonts w:asciiTheme="majorHAnsi" w:hAnsiTheme="majorHAnsi"/>
             <w:b/>
             <w:noProof/>
             <w:webHidden/>
@@ -927,6 +946,7 @@
         </w:r>
         <w:r>
           <w:rPr>
+            <w:rFonts w:asciiTheme="majorHAnsi" w:hAnsiTheme="majorHAnsi"/>
             <w:b/>
             <w:noProof/>
             <w:webHidden/>
@@ -934,6 +954,7 @@
         </w:r>
         <w:r>
           <w:rPr>
+            <w:rFonts w:asciiTheme="majorHAnsi" w:hAnsiTheme="majorHAnsi"/>
             <w:b/>
             <w:noProof/>
             <w:webHidden/>
@@ -942,6 +963,7 @@
         </w:r>
         <w:r>
           <w:rPr>
+            <w:rFonts w:asciiTheme="majorHAnsi" w:hAnsiTheme="majorHAnsi"/>
             <w:b/>
             <w:noProof/>
             <w:webHidden/>
@@ -950,6 +972,7 @@
         </w:r>
         <w:r>
           <w:rPr>
+            <w:rFonts w:asciiTheme="majorHAnsi" w:hAnsiTheme="majorHAnsi"/>
             <w:b/>
             <w:noProof/>
             <w:webHidden/>
@@ -961,6 +984,7 @@
     <w:p>
       <w:pPr>
         <w:rPr>
+          <w:rFonts w:asciiTheme="majorHAnsi" w:hAnsiTheme="majorHAnsi"/>
           <w:b/>
         </w:rPr>
       </w:pPr>
@@ -974,6 +998,7 @@
         </w:tabs>
         <w:rPr>
           <w:rStyle w:val="Hyperlink"/>
+          <w:rFonts w:asciiTheme="majorHAnsi" w:hAnsiTheme="majorHAnsi"/>
           <w:b/>
           <w:noProof/>
         </w:rPr>
@@ -982,6 +1007,7 @@
         <w:r>
           <w:rPr>
             <w:rStyle w:val="Hyperlink"/>
+            <w:rFonts w:asciiTheme="majorHAnsi" w:hAnsiTheme="majorHAnsi"/>
             <w:b/>
             <w:noProof/>
           </w:rPr>
@@ -989,7 +1015,7 @@
         </w:r>
         <w:r>
           <w:rPr>
-            <w:rFonts w:eastAsiaTheme="minorEastAsia"/>
+            <w:rFonts w:asciiTheme="majorHAnsi" w:eastAsiaTheme="minorEastAsia" w:hAnsiTheme="majorHAnsi"/>
             <w:b/>
             <w:noProof/>
           </w:rPr>
@@ -998,6 +1024,7 @@
         <w:r>
           <w:rPr>
             <w:rStyle w:val="Hyperlink"/>
+            <w:rFonts w:asciiTheme="majorHAnsi" w:hAnsiTheme="majorHAnsi"/>
             <w:b/>
             <w:noProof/>
           </w:rPr>
@@ -1005,6 +1032,7 @@
         </w:r>
         <w:r>
           <w:rPr>
+            <w:rFonts w:asciiTheme="majorHAnsi" w:hAnsiTheme="majorHAnsi"/>
             <w:b/>
             <w:noProof/>
             <w:webHidden/>
@@ -1013,6 +1041,7 @@
         </w:r>
         <w:r>
           <w:rPr>
+            <w:rFonts w:asciiTheme="majorHAnsi" w:hAnsiTheme="majorHAnsi"/>
             <w:b/>
             <w:noProof/>
             <w:webHidden/>
@@ -1021,6 +1050,7 @@
         </w:r>
         <w:r>
           <w:rPr>
+            <w:rFonts w:asciiTheme="majorHAnsi" w:hAnsiTheme="majorHAnsi"/>
             <w:b/>
             <w:noProof/>
             <w:webHidden/>
@@ -1029,6 +1059,7 @@
         </w:r>
         <w:r>
           <w:rPr>
+            <w:rFonts w:asciiTheme="majorHAnsi" w:hAnsiTheme="majorHAnsi"/>
             <w:b/>
             <w:noProof/>
             <w:webHidden/>
@@ -1036,6 +1067,7 @@
         </w:r>
         <w:r>
           <w:rPr>
+            <w:rFonts w:asciiTheme="majorHAnsi" w:hAnsiTheme="majorHAnsi"/>
             <w:b/>
             <w:noProof/>
             <w:webHidden/>
@@ -1044,6 +1076,7 @@
         </w:r>
         <w:r>
           <w:rPr>
+            <w:rFonts w:asciiTheme="majorHAnsi" w:hAnsiTheme="majorHAnsi"/>
             <w:b/>
             <w:noProof/>
             <w:webHidden/>
@@ -1052,6 +1085,7 @@
         </w:r>
         <w:r>
           <w:rPr>
+            <w:rFonts w:asciiTheme="majorHAnsi" w:hAnsiTheme="majorHAnsi"/>
             <w:b/>
             <w:noProof/>
             <w:webHidden/>
@@ -1069,6 +1103,7 @@
         </w:tabs>
         <w:rPr>
           <w:rStyle w:val="Hyperlink"/>
+          <w:rFonts w:asciiTheme="majorHAnsi" w:hAnsiTheme="majorHAnsi"/>
           <w:b/>
           <w:noProof/>
         </w:rPr>
@@ -1077,6 +1112,7 @@
         <w:r>
           <w:rPr>
             <w:rStyle w:val="Hyperlink"/>
+            <w:rFonts w:asciiTheme="majorHAnsi" w:hAnsiTheme="majorHAnsi"/>
             <w:b/>
             <w:noProof/>
           </w:rPr>
@@ -1084,7 +1120,7 @@
         </w:r>
         <w:r>
           <w:rPr>
-            <w:rFonts w:eastAsiaTheme="minorEastAsia"/>
+            <w:rFonts w:asciiTheme="majorHAnsi" w:eastAsiaTheme="minorEastAsia" w:hAnsiTheme="majorHAnsi"/>
             <w:b/>
             <w:noProof/>
           </w:rPr>
@@ -1093,6 +1129,7 @@
         <w:r>
           <w:rPr>
             <w:rStyle w:val="Hyperlink"/>
+            <w:rFonts w:asciiTheme="majorHAnsi" w:hAnsiTheme="majorHAnsi"/>
             <w:b/>
             <w:noProof/>
           </w:rPr>
@@ -1100,6 +1137,7 @@
         </w:r>
         <w:r>
           <w:rPr>
+            <w:rFonts w:asciiTheme="majorHAnsi" w:hAnsiTheme="majorHAnsi"/>
             <w:b/>
             <w:noProof/>
             <w:webHidden/>
@@ -1108,6 +1146,7 @@
         </w:r>
         <w:r>
           <w:rPr>
+            <w:rFonts w:asciiTheme="majorHAnsi" w:hAnsiTheme="majorHAnsi"/>
             <w:b/>
             <w:noProof/>
             <w:webHidden/>
@@ -1116,6 +1155,7 @@
         </w:r>
         <w:r>
           <w:rPr>
+            <w:rFonts w:asciiTheme="majorHAnsi" w:hAnsiTheme="majorHAnsi"/>
             <w:b/>
             <w:noProof/>
             <w:webHidden/>
@@ -1124,6 +1164,7 @@
         </w:r>
         <w:r>
           <w:rPr>
+            <w:rFonts w:asciiTheme="majorHAnsi" w:hAnsiTheme="majorHAnsi"/>
             <w:b/>
             <w:noProof/>
             <w:webHidden/>
@@ -1131,6 +1172,7 @@
         </w:r>
         <w:r>
           <w:rPr>
+            <w:rFonts w:asciiTheme="majorHAnsi" w:hAnsiTheme="majorHAnsi"/>
             <w:b/>
             <w:noProof/>
             <w:webHidden/>
@@ -1139,6 +1181,7 @@
         </w:r>
         <w:r>
           <w:rPr>
+            <w:rFonts w:asciiTheme="majorHAnsi" w:hAnsiTheme="majorHAnsi"/>
             <w:b/>
             <w:noProof/>
             <w:webHidden/>
@@ -1147,6 +1190,7 @@
         </w:r>
         <w:r>
           <w:rPr>
+            <w:rFonts w:asciiTheme="majorHAnsi" w:hAnsiTheme="majorHAnsi"/>
             <w:b/>
             <w:noProof/>
             <w:webHidden/>
@@ -1163,7 +1207,7 @@
           <w:tab w:val="right" w:leader="dot" w:pos="10790"/>
         </w:tabs>
         <w:rPr>
-          <w:rFonts w:eastAsiaTheme="minorEastAsia"/>
+          <w:rFonts w:asciiTheme="majorHAnsi" w:eastAsiaTheme="minorEastAsia" w:hAnsiTheme="majorHAnsi"/>
           <w:b/>
           <w:noProof/>
         </w:rPr>
@@ -1172,6 +1216,7 @@
         <w:r>
           <w:rPr>
             <w:rStyle w:val="Hyperlink"/>
+            <w:rFonts w:asciiTheme="majorHAnsi" w:hAnsiTheme="majorHAnsi"/>
             <w:b/>
             <w:noProof/>
           </w:rPr>
@@ -1179,7 +1224,7 @@
         </w:r>
         <w:r>
           <w:rPr>
-            <w:rFonts w:eastAsiaTheme="minorEastAsia"/>
+            <w:rFonts w:asciiTheme="majorHAnsi" w:eastAsiaTheme="minorEastAsia" w:hAnsiTheme="majorHAnsi"/>
             <w:b/>
             <w:noProof/>
           </w:rPr>
@@ -1188,6 +1233,7 @@
         <w:r>
           <w:rPr>
             <w:rStyle w:val="Hyperlink"/>
+            <w:rFonts w:asciiTheme="majorHAnsi" w:hAnsiTheme="majorHAnsi"/>
             <w:b/>
             <w:noProof/>
           </w:rPr>
@@ -1195,6 +1241,7 @@
         </w:r>
         <w:r>
           <w:rPr>
+            <w:rFonts w:asciiTheme="majorHAnsi" w:hAnsiTheme="majorHAnsi"/>
             <w:b/>
             <w:noProof/>
             <w:webHidden/>
@@ -1203,6 +1250,7 @@
         </w:r>
         <w:r>
           <w:rPr>
+            <w:rFonts w:asciiTheme="majorHAnsi" w:hAnsiTheme="majorHAnsi"/>
             <w:b/>
             <w:noProof/>
             <w:webHidden/>
@@ -1211,6 +1259,7 @@
         </w:r>
         <w:r>
           <w:rPr>
+            <w:rFonts w:asciiTheme="majorHAnsi" w:hAnsiTheme="majorHAnsi"/>
             <w:b/>
             <w:noProof/>
             <w:webHidden/>
@@ -1219,6 +1268,7 @@
         </w:r>
         <w:r>
           <w:rPr>
+            <w:rFonts w:asciiTheme="majorHAnsi" w:hAnsiTheme="majorHAnsi"/>
             <w:b/>
             <w:noProof/>
             <w:webHidden/>
@@ -1226,6 +1276,7 @@
         </w:r>
         <w:r>
           <w:rPr>
+            <w:rFonts w:asciiTheme="majorHAnsi" w:hAnsiTheme="majorHAnsi"/>
             <w:b/>
             <w:noProof/>
             <w:webHidden/>
@@ -1234,6 +1285,7 @@
         </w:r>
         <w:r>
           <w:rPr>
+            <w:rFonts w:asciiTheme="majorHAnsi" w:hAnsiTheme="majorHAnsi"/>
             <w:b/>
             <w:noProof/>
             <w:webHidden/>
@@ -1242,6 +1294,7 @@
         </w:r>
         <w:r>
           <w:rPr>
+            <w:rFonts w:asciiTheme="majorHAnsi" w:hAnsiTheme="majorHAnsi"/>
             <w:b/>
             <w:noProof/>
             <w:webHidden/>
@@ -1255,61 +1308,74 @@
         <w:pStyle w:val="TOC4"/>
         <w:rPr>
           <w:rStyle w:val="Hyperlink"/>
+          <w:rFonts w:asciiTheme="majorHAnsi" w:hAnsiTheme="majorHAnsi"/>
         </w:rPr>
       </w:pPr>
       <w:hyperlink w:anchor="_Toc469494877" w:history="1">
         <w:r>
           <w:rPr>
             <w:rStyle w:val="Hyperlink"/>
+            <w:rFonts w:asciiTheme="majorHAnsi" w:hAnsiTheme="majorHAnsi"/>
           </w:rPr>
           <w:t>1.3.1)</w:t>
         </w:r>
         <w:r>
+          <w:rPr>
+            <w:rFonts w:asciiTheme="majorHAnsi" w:hAnsiTheme="majorHAnsi"/>
+          </w:rPr>
           <w:tab/>
         </w:r>
         <w:r>
           <w:rPr>
             <w:rStyle w:val="Hyperlink"/>
+            <w:rFonts w:asciiTheme="majorHAnsi" w:hAnsiTheme="majorHAnsi"/>
           </w:rPr>
           <w:t>Features</w:t>
         </w:r>
         <w:r>
           <w:rPr>
+            <w:rFonts w:asciiTheme="majorHAnsi" w:hAnsiTheme="majorHAnsi"/>
             <w:webHidden/>
           </w:rPr>
           <w:tab/>
         </w:r>
         <w:r>
           <w:rPr>
+            <w:rFonts w:asciiTheme="majorHAnsi" w:hAnsiTheme="majorHAnsi"/>
             <w:webHidden/>
           </w:rPr>
           <w:fldChar w:fldCharType="begin"/>
         </w:r>
         <w:r>
           <w:rPr>
+            <w:rFonts w:asciiTheme="majorHAnsi" w:hAnsiTheme="majorHAnsi"/>
             <w:webHidden/>
           </w:rPr>
           <w:instrText xml:space="preserve"> PAGEREF _Toc469494877 \h </w:instrText>
         </w:r>
         <w:r>
           <w:rPr>
+            <w:rFonts w:asciiTheme="majorHAnsi" w:hAnsiTheme="majorHAnsi"/>
             <w:webHidden/>
           </w:rPr>
         </w:r>
         <w:r>
           <w:rPr>
+            <w:rFonts w:asciiTheme="majorHAnsi" w:hAnsiTheme="majorHAnsi"/>
             <w:webHidden/>
           </w:rPr>
           <w:fldChar w:fldCharType="separate"/>
         </w:r>
         <w:r>
           <w:rPr>
+            <w:rFonts w:asciiTheme="majorHAnsi" w:hAnsiTheme="majorHAnsi"/>
             <w:webHidden/>
           </w:rPr>
           <w:t>3</w:t>
         </w:r>
         <w:r>
           <w:rPr>
+            <w:rFonts w:asciiTheme="majorHAnsi" w:hAnsiTheme="majorHAnsi"/>
             <w:webHidden/>
           </w:rPr>
           <w:fldChar w:fldCharType="end"/>
@@ -1325,6 +1391,7 @@
         </w:tabs>
         <w:rPr>
           <w:rStyle w:val="Hyperlink"/>
+          <w:rFonts w:asciiTheme="majorHAnsi" w:hAnsiTheme="majorHAnsi"/>
           <w:b/>
           <w:noProof/>
         </w:rPr>
@@ -1333,6 +1400,7 @@
         <w:r>
           <w:rPr>
             <w:rStyle w:val="Hyperlink"/>
+            <w:rFonts w:asciiTheme="majorHAnsi" w:hAnsiTheme="majorHAnsi"/>
             <w:b/>
             <w:noProof/>
           </w:rPr>
@@ -1340,7 +1408,7 @@
         </w:r>
         <w:r>
           <w:rPr>
-            <w:rFonts w:eastAsiaTheme="minorEastAsia"/>
+            <w:rFonts w:asciiTheme="majorHAnsi" w:eastAsiaTheme="minorEastAsia" w:hAnsiTheme="majorHAnsi"/>
             <w:b/>
             <w:noProof/>
           </w:rPr>
@@ -1349,6 +1417,7 @@
         <w:r>
           <w:rPr>
             <w:rStyle w:val="Hyperlink"/>
+            <w:rFonts w:asciiTheme="majorHAnsi" w:hAnsiTheme="majorHAnsi"/>
             <w:b/>
             <w:noProof/>
           </w:rPr>
@@ -1356,6 +1425,7 @@
         </w:r>
         <w:r>
           <w:rPr>
+            <w:rFonts w:asciiTheme="majorHAnsi" w:hAnsiTheme="majorHAnsi"/>
             <w:b/>
             <w:noProof/>
             <w:webHidden/>
@@ -1364,6 +1434,7 @@
         </w:r>
         <w:r>
           <w:rPr>
+            <w:rFonts w:asciiTheme="majorHAnsi" w:hAnsiTheme="majorHAnsi"/>
             <w:b/>
             <w:noProof/>
             <w:webHidden/>
@@ -1372,6 +1443,7 @@
         </w:r>
         <w:r>
           <w:rPr>
+            <w:rFonts w:asciiTheme="majorHAnsi" w:hAnsiTheme="majorHAnsi"/>
             <w:b/>
             <w:noProof/>
             <w:webHidden/>
@@ -1380,6 +1452,7 @@
         </w:r>
         <w:r>
           <w:rPr>
+            <w:rFonts w:asciiTheme="majorHAnsi" w:hAnsiTheme="majorHAnsi"/>
             <w:b/>
             <w:noProof/>
             <w:webHidden/>
@@ -1387,6 +1460,7 @@
         </w:r>
         <w:r>
           <w:rPr>
+            <w:rFonts w:asciiTheme="majorHAnsi" w:hAnsiTheme="majorHAnsi"/>
             <w:b/>
             <w:noProof/>
             <w:webHidden/>
@@ -1395,6 +1469,7 @@
         </w:r>
         <w:r>
           <w:rPr>
+            <w:rFonts w:asciiTheme="majorHAnsi" w:hAnsiTheme="majorHAnsi"/>
             <w:b/>
             <w:noProof/>
             <w:webHidden/>
@@ -1403,6 +1478,7 @@
         </w:r>
         <w:r>
           <w:rPr>
+            <w:rFonts w:asciiTheme="majorHAnsi" w:hAnsiTheme="majorHAnsi"/>
             <w:b/>
             <w:noProof/>
             <w:webHidden/>
@@ -1419,7 +1495,7 @@
           <w:tab w:val="right" w:leader="dot" w:pos="10790"/>
         </w:tabs>
         <w:rPr>
-          <w:rFonts w:eastAsiaTheme="minorEastAsia"/>
+          <w:rFonts w:asciiTheme="majorHAnsi" w:eastAsiaTheme="minorEastAsia" w:hAnsiTheme="majorHAnsi"/>
           <w:b/>
           <w:noProof/>
         </w:rPr>
@@ -1428,6 +1504,7 @@
         <w:r>
           <w:rPr>
             <w:rStyle w:val="Hyperlink"/>
+            <w:rFonts w:asciiTheme="majorHAnsi" w:hAnsiTheme="majorHAnsi"/>
             <w:b/>
             <w:noProof/>
           </w:rPr>
@@ -1435,7 +1512,7 @@
         </w:r>
         <w:r>
           <w:rPr>
-            <w:rFonts w:eastAsiaTheme="minorEastAsia"/>
+            <w:rFonts w:asciiTheme="majorHAnsi" w:eastAsiaTheme="minorEastAsia" w:hAnsiTheme="majorHAnsi"/>
             <w:b/>
             <w:noProof/>
           </w:rPr>
@@ -1444,6 +1521,7 @@
         <w:r>
           <w:rPr>
             <w:rStyle w:val="Hyperlink"/>
+            <w:rFonts w:asciiTheme="majorHAnsi" w:hAnsiTheme="majorHAnsi"/>
             <w:b/>
             <w:noProof/>
           </w:rPr>
@@ -1451,6 +1529,7 @@
         </w:r>
         <w:r>
           <w:rPr>
+            <w:rFonts w:asciiTheme="majorHAnsi" w:hAnsiTheme="majorHAnsi"/>
             <w:b/>
             <w:noProof/>
             <w:webHidden/>
@@ -1459,6 +1538,7 @@
         </w:r>
         <w:r>
           <w:rPr>
+            <w:rFonts w:asciiTheme="majorHAnsi" w:hAnsiTheme="majorHAnsi"/>
             <w:b/>
             <w:noProof/>
             <w:webHidden/>
@@ -1467,6 +1547,7 @@
         </w:r>
         <w:r>
           <w:rPr>
+            <w:rFonts w:asciiTheme="majorHAnsi" w:hAnsiTheme="majorHAnsi"/>
             <w:b/>
             <w:noProof/>
             <w:webHidden/>
@@ -1475,6 +1556,7 @@
         </w:r>
         <w:r>
           <w:rPr>
+            <w:rFonts w:asciiTheme="majorHAnsi" w:hAnsiTheme="majorHAnsi"/>
             <w:b/>
             <w:noProof/>
             <w:webHidden/>
@@ -1482,6 +1564,7 @@
         </w:r>
         <w:r>
           <w:rPr>
+            <w:rFonts w:asciiTheme="majorHAnsi" w:hAnsiTheme="majorHAnsi"/>
             <w:b/>
             <w:noProof/>
             <w:webHidden/>
@@ -1490,6 +1573,7 @@
         </w:r>
         <w:r>
           <w:rPr>
+            <w:rFonts w:asciiTheme="majorHAnsi" w:hAnsiTheme="majorHAnsi"/>
             <w:b/>
             <w:noProof/>
             <w:webHidden/>
@@ -1498,6 +1582,7 @@
         </w:r>
         <w:r>
           <w:rPr>
+            <w:rFonts w:asciiTheme="majorHAnsi" w:hAnsiTheme="majorHAnsi"/>
             <w:b/>
             <w:noProof/>
             <w:webHidden/>
@@ -1509,60 +1594,75 @@
     <w:p>
       <w:pPr>
         <w:pStyle w:val="TOC4"/>
+        <w:rPr>
+          <w:rFonts w:asciiTheme="majorHAnsi" w:hAnsiTheme="majorHAnsi"/>
+        </w:rPr>
       </w:pPr>
       <w:hyperlink w:anchor="_Toc469494880" w:history="1">
         <w:r>
           <w:rPr>
             <w:rStyle w:val="Hyperlink"/>
+            <w:rFonts w:asciiTheme="majorHAnsi" w:hAnsiTheme="majorHAnsi"/>
           </w:rPr>
           <w:t xml:space="preserve">1.5.1) </w:t>
         </w:r>
         <w:r>
+          <w:rPr>
+            <w:rFonts w:asciiTheme="majorHAnsi" w:hAnsiTheme="majorHAnsi"/>
+          </w:rPr>
           <w:tab/>
         </w:r>
         <w:r>
           <w:rPr>
             <w:rStyle w:val="Hyperlink"/>
+            <w:rFonts w:asciiTheme="majorHAnsi" w:hAnsiTheme="majorHAnsi"/>
           </w:rPr>
           <w:t>AD</w:t>
         </w:r>
         <w:r>
           <w:rPr>
+            <w:rFonts w:asciiTheme="majorHAnsi" w:hAnsiTheme="majorHAnsi"/>
             <w:webHidden/>
           </w:rPr>
           <w:tab/>
         </w:r>
         <w:r>
           <w:rPr>
+            <w:rFonts w:asciiTheme="majorHAnsi" w:hAnsiTheme="majorHAnsi"/>
             <w:webHidden/>
           </w:rPr>
           <w:fldChar w:fldCharType="begin"/>
         </w:r>
         <w:r>
           <w:rPr>
+            <w:rFonts w:asciiTheme="majorHAnsi" w:hAnsiTheme="majorHAnsi"/>
             <w:webHidden/>
           </w:rPr>
           <w:instrText xml:space="preserve"> PAGEREF _Toc469494880 \h </w:instrText>
         </w:r>
         <w:r>
           <w:rPr>
+            <w:rFonts w:asciiTheme="majorHAnsi" w:hAnsiTheme="majorHAnsi"/>
             <w:webHidden/>
           </w:rPr>
         </w:r>
         <w:r>
           <w:rPr>
+            <w:rFonts w:asciiTheme="majorHAnsi" w:hAnsiTheme="majorHAnsi"/>
             <w:webHidden/>
           </w:rPr>
           <w:fldChar w:fldCharType="separate"/>
         </w:r>
         <w:r>
           <w:rPr>
+            <w:rFonts w:asciiTheme="majorHAnsi" w:hAnsiTheme="majorHAnsi"/>
             <w:webHidden/>
           </w:rPr>
           <w:t>3</w:t>
         </w:r>
         <w:r>
           <w:rPr>
+            <w:rFonts w:asciiTheme="majorHAnsi" w:hAnsiTheme="majorHAnsi"/>
             <w:webHidden/>
           </w:rPr>
           <w:fldChar w:fldCharType="end"/>
@@ -1572,60 +1672,75 @@
     <w:p>
       <w:pPr>
         <w:pStyle w:val="TOC4"/>
+        <w:rPr>
+          <w:rFonts w:asciiTheme="majorHAnsi" w:hAnsiTheme="majorHAnsi"/>
+        </w:rPr>
       </w:pPr>
       <w:hyperlink w:anchor="_Toc469494881" w:history="1">
         <w:r>
           <w:rPr>
             <w:rStyle w:val="Hyperlink"/>
+            <w:rFonts w:asciiTheme="majorHAnsi" w:hAnsiTheme="majorHAnsi"/>
           </w:rPr>
           <w:t>1.5.2)</w:t>
         </w:r>
         <w:r>
+          <w:rPr>
+            <w:rFonts w:asciiTheme="majorHAnsi" w:hAnsiTheme="majorHAnsi"/>
+          </w:rPr>
           <w:tab/>
         </w:r>
         <w:r>
           <w:rPr>
             <w:rStyle w:val="Hyperlink"/>
+            <w:rFonts w:asciiTheme="majorHAnsi" w:hAnsiTheme="majorHAnsi"/>
           </w:rPr>
           <w:t>Print server</w:t>
         </w:r>
         <w:r>
           <w:rPr>
+            <w:rFonts w:asciiTheme="majorHAnsi" w:hAnsiTheme="majorHAnsi"/>
             <w:webHidden/>
           </w:rPr>
           <w:tab/>
         </w:r>
         <w:r>
           <w:rPr>
+            <w:rFonts w:asciiTheme="majorHAnsi" w:hAnsiTheme="majorHAnsi"/>
             <w:webHidden/>
           </w:rPr>
           <w:fldChar w:fldCharType="begin"/>
         </w:r>
         <w:r>
           <w:rPr>
+            <w:rFonts w:asciiTheme="majorHAnsi" w:hAnsiTheme="majorHAnsi"/>
             <w:webHidden/>
           </w:rPr>
           <w:instrText xml:space="preserve"> PAGEREF _Toc469494881 \h </w:instrText>
         </w:r>
         <w:r>
           <w:rPr>
+            <w:rFonts w:asciiTheme="majorHAnsi" w:hAnsiTheme="majorHAnsi"/>
             <w:webHidden/>
           </w:rPr>
         </w:r>
         <w:r>
           <w:rPr>
+            <w:rFonts w:asciiTheme="majorHAnsi" w:hAnsiTheme="majorHAnsi"/>
             <w:webHidden/>
           </w:rPr>
           <w:fldChar w:fldCharType="separate"/>
         </w:r>
         <w:r>
           <w:rPr>
+            <w:rFonts w:asciiTheme="majorHAnsi" w:hAnsiTheme="majorHAnsi"/>
             <w:webHidden/>
           </w:rPr>
           <w:t>3</w:t>
         </w:r>
         <w:r>
           <w:rPr>
+            <w:rFonts w:asciiTheme="majorHAnsi" w:hAnsiTheme="majorHAnsi"/>
             <w:webHidden/>
           </w:rPr>
           <w:fldChar w:fldCharType="end"/>
@@ -1640,7 +1755,7 @@
           <w:tab w:val="right" w:leader="dot" w:pos="10790"/>
         </w:tabs>
         <w:rPr>
-          <w:rFonts w:eastAsiaTheme="minorEastAsia"/>
+          <w:rFonts w:asciiTheme="majorHAnsi" w:eastAsiaTheme="minorEastAsia" w:hAnsiTheme="majorHAnsi"/>
           <w:b/>
           <w:noProof/>
         </w:rPr>
@@ -1649,6 +1764,7 @@
         <w:r>
           <w:rPr>
             <w:rStyle w:val="Hyperlink"/>
+            <w:rFonts w:asciiTheme="majorHAnsi" w:hAnsiTheme="majorHAnsi"/>
             <w:b/>
             <w:noProof/>
           </w:rPr>
@@ -1656,7 +1772,7 @@
         </w:r>
         <w:r>
           <w:rPr>
-            <w:rFonts w:eastAsiaTheme="minorEastAsia"/>
+            <w:rFonts w:asciiTheme="majorHAnsi" w:eastAsiaTheme="minorEastAsia" w:hAnsiTheme="majorHAnsi"/>
             <w:b/>
             <w:noProof/>
           </w:rPr>
@@ -1665,6 +1781,7 @@
         <w:r>
           <w:rPr>
             <w:rStyle w:val="Hyperlink"/>
+            <w:rFonts w:asciiTheme="majorHAnsi" w:hAnsiTheme="majorHAnsi"/>
             <w:b/>
             <w:noProof/>
           </w:rPr>
@@ -1672,6 +1789,7 @@
         </w:r>
         <w:r>
           <w:rPr>
+            <w:rFonts w:asciiTheme="majorHAnsi" w:hAnsiTheme="majorHAnsi"/>
             <w:b/>
             <w:noProof/>
             <w:webHidden/>
@@ -1680,6 +1798,7 @@
         </w:r>
         <w:r>
           <w:rPr>
+            <w:rFonts w:asciiTheme="majorHAnsi" w:hAnsiTheme="majorHAnsi"/>
             <w:b/>
             <w:noProof/>
             <w:webHidden/>
@@ -1688,6 +1807,7 @@
         </w:r>
         <w:r>
           <w:rPr>
+            <w:rFonts w:asciiTheme="majorHAnsi" w:hAnsiTheme="majorHAnsi"/>
             <w:b/>
             <w:noProof/>
             <w:webHidden/>
@@ -1696,6 +1816,7 @@
         </w:r>
         <w:r>
           <w:rPr>
+            <w:rFonts w:asciiTheme="majorHAnsi" w:hAnsiTheme="majorHAnsi"/>
             <w:b/>
             <w:noProof/>
             <w:webHidden/>
@@ -1703,6 +1824,7 @@
         </w:r>
         <w:r>
           <w:rPr>
+            <w:rFonts w:asciiTheme="majorHAnsi" w:hAnsiTheme="majorHAnsi"/>
             <w:b/>
             <w:noProof/>
             <w:webHidden/>
@@ -1711,6 +1833,7 @@
         </w:r>
         <w:r>
           <w:rPr>
+            <w:rFonts w:asciiTheme="majorHAnsi" w:hAnsiTheme="majorHAnsi"/>
             <w:b/>
             <w:noProof/>
             <w:webHidden/>
@@ -1719,6 +1842,7 @@
         </w:r>
         <w:r>
           <w:rPr>
+            <w:rFonts w:asciiTheme="majorHAnsi" w:hAnsiTheme="majorHAnsi"/>
             <w:b/>
             <w:noProof/>
             <w:webHidden/>
@@ -1730,60 +1854,75 @@
     <w:p>
       <w:pPr>
         <w:pStyle w:val="TOC4"/>
+        <w:rPr>
+          <w:rFonts w:asciiTheme="majorHAnsi" w:hAnsiTheme="majorHAnsi"/>
+        </w:rPr>
       </w:pPr>
       <w:hyperlink w:anchor="_Toc469494883" w:history="1">
         <w:r>
           <w:rPr>
             <w:rStyle w:val="Hyperlink"/>
+            <w:rFonts w:asciiTheme="majorHAnsi" w:hAnsiTheme="majorHAnsi"/>
           </w:rPr>
           <w:t>1.6.1)</w:t>
         </w:r>
         <w:r>
+          <w:rPr>
+            <w:rFonts w:asciiTheme="majorHAnsi" w:hAnsiTheme="majorHAnsi"/>
+          </w:rPr>
           <w:tab/>
         </w:r>
         <w:r>
           <w:rPr>
             <w:rStyle w:val="Hyperlink"/>
+            <w:rFonts w:asciiTheme="majorHAnsi" w:hAnsiTheme="majorHAnsi"/>
           </w:rPr>
           <w:t>Webserver</w:t>
         </w:r>
         <w:r>
           <w:rPr>
+            <w:rFonts w:asciiTheme="majorHAnsi" w:hAnsiTheme="majorHAnsi"/>
             <w:webHidden/>
           </w:rPr>
           <w:tab/>
         </w:r>
         <w:r>
           <w:rPr>
+            <w:rFonts w:asciiTheme="majorHAnsi" w:hAnsiTheme="majorHAnsi"/>
             <w:webHidden/>
           </w:rPr>
           <w:fldChar w:fldCharType="begin"/>
         </w:r>
         <w:r>
           <w:rPr>
+            <w:rFonts w:asciiTheme="majorHAnsi" w:hAnsiTheme="majorHAnsi"/>
             <w:webHidden/>
           </w:rPr>
           <w:instrText xml:space="preserve"> PAGEREF _Toc469494883 \h </w:instrText>
         </w:r>
         <w:r>
           <w:rPr>
+            <w:rFonts w:asciiTheme="majorHAnsi" w:hAnsiTheme="majorHAnsi"/>
             <w:webHidden/>
           </w:rPr>
         </w:r>
         <w:r>
           <w:rPr>
+            <w:rFonts w:asciiTheme="majorHAnsi" w:hAnsiTheme="majorHAnsi"/>
             <w:webHidden/>
           </w:rPr>
           <w:fldChar w:fldCharType="separate"/>
         </w:r>
         <w:r>
           <w:rPr>
+            <w:rFonts w:asciiTheme="majorHAnsi" w:hAnsiTheme="majorHAnsi"/>
             <w:webHidden/>
           </w:rPr>
           <w:t>3</w:t>
         </w:r>
         <w:r>
           <w:rPr>
+            <w:rFonts w:asciiTheme="majorHAnsi" w:hAnsiTheme="majorHAnsi"/>
             <w:webHidden/>
           </w:rPr>
           <w:fldChar w:fldCharType="end"/>
@@ -1793,60 +1932,75 @@
     <w:p>
       <w:pPr>
         <w:pStyle w:val="TOC4"/>
+        <w:rPr>
+          <w:rFonts w:asciiTheme="majorHAnsi" w:hAnsiTheme="majorHAnsi"/>
+        </w:rPr>
       </w:pPr>
       <w:hyperlink w:anchor="_Toc469494884" w:history="1">
         <w:r>
           <w:rPr>
             <w:rStyle w:val="Hyperlink"/>
+            <w:rFonts w:asciiTheme="majorHAnsi" w:hAnsiTheme="majorHAnsi"/>
           </w:rPr>
           <w:t>1.6.2)</w:t>
         </w:r>
         <w:r>
+          <w:rPr>
+            <w:rFonts w:asciiTheme="majorHAnsi" w:hAnsiTheme="majorHAnsi"/>
+          </w:rPr>
           <w:tab/>
         </w:r>
         <w:r>
           <w:rPr>
             <w:rStyle w:val="Hyperlink"/>
+            <w:rFonts w:asciiTheme="majorHAnsi" w:hAnsiTheme="majorHAnsi"/>
           </w:rPr>
           <w:t>Fileserver</w:t>
         </w:r>
         <w:r>
           <w:rPr>
+            <w:rFonts w:asciiTheme="majorHAnsi" w:hAnsiTheme="majorHAnsi"/>
             <w:webHidden/>
           </w:rPr>
           <w:tab/>
         </w:r>
         <w:r>
           <w:rPr>
+            <w:rFonts w:asciiTheme="majorHAnsi" w:hAnsiTheme="majorHAnsi"/>
             <w:webHidden/>
           </w:rPr>
           <w:fldChar w:fldCharType="begin"/>
         </w:r>
         <w:r>
           <w:rPr>
+            <w:rFonts w:asciiTheme="majorHAnsi" w:hAnsiTheme="majorHAnsi"/>
             <w:webHidden/>
           </w:rPr>
           <w:instrText xml:space="preserve"> PAGEREF _Toc469494884 \h </w:instrText>
         </w:r>
         <w:r>
           <w:rPr>
+            <w:rFonts w:asciiTheme="majorHAnsi" w:hAnsiTheme="majorHAnsi"/>
             <w:webHidden/>
           </w:rPr>
         </w:r>
         <w:r>
           <w:rPr>
+            <w:rFonts w:asciiTheme="majorHAnsi" w:hAnsiTheme="majorHAnsi"/>
             <w:webHidden/>
           </w:rPr>
           <w:fldChar w:fldCharType="separate"/>
         </w:r>
         <w:r>
           <w:rPr>
+            <w:rFonts w:asciiTheme="majorHAnsi" w:hAnsiTheme="majorHAnsi"/>
             <w:webHidden/>
           </w:rPr>
           <w:t>3</w:t>
         </w:r>
         <w:r>
           <w:rPr>
+            <w:rFonts w:asciiTheme="majorHAnsi" w:hAnsiTheme="majorHAnsi"/>
             <w:webHidden/>
           </w:rPr>
           <w:fldChar w:fldCharType="end"/>
@@ -1955,7 +2109,7 @@
           </mc:Choice>
           <mc:Fallback>
             <w:pict>
-              <v:rect w14:anchorId="06F4045D" id="Rectangle 9" o:spid="_x0000_s1026" style="position:absolute;margin-left:1.2pt;margin-top:17.4pt;width:539.4pt;height:37.8pt;z-index:251667456;visibility:visible;mso-wrap-style:square;mso-width-percent:0;mso-height-percent:0;mso-wrap-distance-left:9pt;mso-wrap-distance-top:0;mso-wrap-distance-right:9pt;mso-wrap-distance-bottom:0;mso-position-horizontal:absolute;mso-position-horizontal-relative:margin;mso-position-vertical:absolute;mso-position-vertical-relative:text;mso-width-percent:0;mso-height-percent:0;mso-width-relative:margin;mso-height-relative:margin;v-text-anchor:middle" o:gfxdata="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" filled="f" strokecolor="#1f4d78 [1604]" strokeweight="2.25pt">
+              <v:rect w14:anchorId="25724389" id="Rectangle 9" o:spid="_x0000_s1026" style="position:absolute;margin-left:1.2pt;margin-top:17.4pt;width:539.4pt;height:37.8pt;z-index:251667456;visibility:visible;mso-wrap-style:square;mso-width-percent:0;mso-height-percent:0;mso-wrap-distance-left:9pt;mso-wrap-distance-top:0;mso-wrap-distance-right:9pt;mso-wrap-distance-bottom:0;mso-position-horizontal:absolute;mso-position-horizontal-relative:margin;mso-position-vertical:absolute;mso-position-vertical-relative:text;mso-width-percent:0;mso-height-percent:0;mso-width-relative:margin;mso-height-relative:margin;v-text-anchor:middle" o:gfxdata="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" filled="f" strokecolor="#1f4d78 [1604]" strokeweight="2.25pt">
                 <w10:wrap anchorx="margin"/>
               </v:rect>
             </w:pict>
@@ -1987,7 +2141,13 @@
       <w:bookmarkEnd w:id="0"/>
       <w:proofErr w:type="spellEnd"/>
     </w:p>
-    <w:p/>
+    <w:p>
+      <w:pPr>
+        <w:rPr>
+          <w:rFonts w:asciiTheme="majorHAnsi" w:hAnsiTheme="majorHAnsi"/>
+        </w:rPr>
+      </w:pPr>
+    </w:p>
     <w:p>
       <w:pPr>
         <w:ind w:left="720"/>
@@ -3893,8 +4053,14 @@
       <w:proofErr w:type="spellEnd"/>
     </w:p>
     <w:p>
-      <w:r>
-        <w:rPr>
+      <w:pPr>
+        <w:rPr>
+          <w:rFonts w:asciiTheme="majorHAnsi" w:hAnsiTheme="majorHAnsi"/>
+        </w:rPr>
+      </w:pPr>
+      <w:r>
+        <w:rPr>
+          <w:rFonts w:asciiTheme="majorHAnsi" w:hAnsiTheme="majorHAnsi"/>
           <w:noProof/>
         </w:rPr>
         <w:drawing>
@@ -6151,7 +6317,13 @@
       </w:r>
       <w:proofErr w:type="spellEnd"/>
     </w:p>
-    <w:p/>
+    <w:p>
+      <w:pPr>
+        <w:rPr>
+          <w:rFonts w:asciiTheme="majorHAnsi" w:hAnsiTheme="majorHAnsi"/>
+        </w:rPr>
+      </w:pPr>
+    </w:p>
     <w:p>
       <w:pPr>
         <w:pStyle w:val="Heading3"/>
@@ -6167,34 +6339,55 @@
       <w:proofErr w:type="spellEnd"/>
     </w:p>
     <w:p>
-      <w:r>
+      <w:pPr>
+        <w:rPr>
+          <w:rFonts w:asciiTheme="majorHAnsi" w:hAnsiTheme="majorHAnsi"/>
+        </w:rPr>
+      </w:pPr>
+      <w:r>
+        <w:rPr>
+          <w:rFonts w:asciiTheme="majorHAnsi" w:hAnsiTheme="majorHAnsi"/>
+        </w:rPr>
         <w:tab/>
       </w:r>
     </w:p>
     <w:p>
       <w:pPr>
         <w:spacing w:after="0"/>
-      </w:pPr>
-      <w:r>
+        <w:rPr>
+          <w:rFonts w:asciiTheme="majorHAnsi" w:hAnsiTheme="majorHAnsi"/>
+        </w:rPr>
+      </w:pPr>
+      <w:r>
+        <w:rPr>
+          <w:rFonts w:asciiTheme="majorHAnsi" w:hAnsiTheme="majorHAnsi"/>
+        </w:rPr>
         <w:tab/>
       </w:r>
       <w:r>
+        <w:rPr>
+          <w:rFonts w:asciiTheme="majorHAnsi" w:hAnsiTheme="majorHAnsi"/>
+        </w:rPr>
         <w:tab/>
       </w:r>
       <w:proofErr w:type="spellStart"/>
       <w:r>
+        <w:rPr>
+          <w:rFonts w:asciiTheme="majorHAnsi" w:hAnsiTheme="majorHAnsi"/>
+        </w:rPr>
         <w:t>Groep</w:t>
       </w:r>
       <w:proofErr w:type="spellEnd"/>
       <w:r>
-        <w:t xml:space="preserve"> 1 :</w:t>
-      </w:r>
-      <w:r>
-        <w:t xml:space="preserve"> </w:t>
-      </w:r>
-      <w:proofErr w:type="spellStart"/>
-      <w:r>
-        <w:rPr>
+        <w:rPr>
+          <w:rFonts w:asciiTheme="majorHAnsi" w:hAnsiTheme="majorHAnsi"/>
+        </w:rPr>
+        <w:t xml:space="preserve"> 1 : </w:t>
+      </w:r>
+      <w:proofErr w:type="spellStart"/>
+      <w:r>
+        <w:rPr>
+          <w:rFonts w:asciiTheme="majorHAnsi" w:hAnsiTheme="majorHAnsi"/>
           <w:b/>
         </w:rPr>
         <w:t>Externe</w:t>
@@ -6202,6 +6395,7 @@
       <w:proofErr w:type="spellEnd"/>
       <w:r>
         <w:rPr>
+          <w:rFonts w:asciiTheme="majorHAnsi" w:hAnsiTheme="majorHAnsi"/>
           <w:b/>
         </w:rPr>
         <w:t xml:space="preserve"> </w:t>
@@ -6209,6 +6403,7 @@
       <w:proofErr w:type="spellStart"/>
       <w:r>
         <w:rPr>
+          <w:rFonts w:asciiTheme="majorHAnsi" w:hAnsiTheme="majorHAnsi"/>
           <w:b/>
         </w:rPr>
         <w:t>gasten</w:t>
@@ -6216,12 +6411,14 @@
       <w:proofErr w:type="spellEnd"/>
       <w:r>
         <w:rPr>
+          <w:rFonts w:asciiTheme="majorHAnsi" w:hAnsiTheme="majorHAnsi"/>
           <w:b/>
         </w:rPr>
         <w:tab/>
       </w:r>
       <w:r>
         <w:rPr>
+          <w:rFonts w:asciiTheme="majorHAnsi" w:hAnsiTheme="majorHAnsi"/>
           <w:b/>
         </w:rPr>
         <w:tab/>
@@ -6232,17 +6429,27 @@
       <w:pPr>
         <w:spacing w:after="0"/>
         <w:ind w:left="720" w:firstLine="720"/>
-      </w:pPr>
-      <w:proofErr w:type="spellStart"/>
-      <w:r>
+        <w:rPr>
+          <w:rFonts w:asciiTheme="majorHAnsi" w:hAnsiTheme="majorHAnsi"/>
+        </w:rPr>
+      </w:pPr>
+      <w:proofErr w:type="spellStart"/>
+      <w:r>
+        <w:rPr>
+          <w:rFonts w:asciiTheme="majorHAnsi" w:hAnsiTheme="majorHAnsi"/>
+        </w:rPr>
         <w:t>Groep</w:t>
       </w:r>
       <w:proofErr w:type="spellEnd"/>
       <w:r>
+        <w:rPr>
+          <w:rFonts w:asciiTheme="majorHAnsi" w:hAnsiTheme="majorHAnsi"/>
+        </w:rPr>
         <w:t xml:space="preserve"> 2 : </w:t>
       </w:r>
       <w:r>
         <w:rPr>
+          <w:rFonts w:asciiTheme="majorHAnsi" w:hAnsiTheme="majorHAnsi"/>
           <w:b/>
         </w:rPr>
         <w:t xml:space="preserve">BYOD </w:t>
@@ -6250,6 +6457,7 @@
       <w:proofErr w:type="spellStart"/>
       <w:r>
         <w:rPr>
+          <w:rFonts w:asciiTheme="majorHAnsi" w:hAnsiTheme="majorHAnsi"/>
           <w:b/>
         </w:rPr>
         <w:t>Studenten</w:t>
@@ -6257,6 +6465,7 @@
       <w:proofErr w:type="spellEnd"/>
       <w:r>
         <w:rPr>
+          <w:rFonts w:asciiTheme="majorHAnsi" w:hAnsiTheme="majorHAnsi"/>
           <w:b/>
         </w:rPr>
         <w:t>/</w:t>
@@ -6264,19 +6473,27 @@
       <w:proofErr w:type="spellStart"/>
       <w:r>
         <w:rPr>
+          <w:rFonts w:asciiTheme="majorHAnsi" w:hAnsiTheme="majorHAnsi"/>
           <w:b/>
         </w:rPr>
         <w:t>Personeel</w:t>
       </w:r>
       <w:proofErr w:type="spellEnd"/>
       <w:r>
-        <w:t xml:space="preserve"> </w:t>
-      </w:r>
-      <w:r>
+        <w:rPr>
+          <w:rFonts w:asciiTheme="majorHAnsi" w:hAnsiTheme="majorHAnsi"/>
+        </w:rPr>
+        <w:t xml:space="preserve"> </w:t>
+      </w:r>
+      <w:r>
+        <w:rPr>
+          <w:rFonts w:asciiTheme="majorHAnsi" w:hAnsiTheme="majorHAnsi"/>
+        </w:rPr>
         <w:tab/>
       </w:r>
       <w:r>
         <w:rPr>
+          <w:rFonts w:asciiTheme="majorHAnsi" w:hAnsiTheme="majorHAnsi"/>
           <w:b/>
         </w:rPr>
         <w:t>[160 hosts]</w:t>
@@ -6286,18 +6503,28 @@
       <w:pPr>
         <w:spacing w:after="0"/>
         <w:ind w:left="1440"/>
-      </w:pPr>
-      <w:proofErr w:type="spellStart"/>
-      <w:r>
+        <w:rPr>
+          <w:rFonts w:asciiTheme="majorHAnsi" w:hAnsiTheme="majorHAnsi"/>
+        </w:rPr>
+      </w:pPr>
+      <w:proofErr w:type="spellStart"/>
+      <w:r>
+        <w:rPr>
+          <w:rFonts w:asciiTheme="majorHAnsi" w:hAnsiTheme="majorHAnsi"/>
+        </w:rPr>
         <w:t>Groep</w:t>
       </w:r>
       <w:proofErr w:type="spellEnd"/>
       <w:r>
+        <w:rPr>
+          <w:rFonts w:asciiTheme="majorHAnsi" w:hAnsiTheme="majorHAnsi"/>
+        </w:rPr>
         <w:t xml:space="preserve"> 3 : </w:t>
       </w:r>
       <w:proofErr w:type="spellStart"/>
       <w:r>
         <w:rPr>
+          <w:rFonts w:asciiTheme="majorHAnsi" w:hAnsiTheme="majorHAnsi"/>
           <w:b/>
         </w:rPr>
         <w:t>Studenten</w:t>
@@ -6305,6 +6532,7 @@
       <w:proofErr w:type="spellEnd"/>
       <w:r>
         <w:rPr>
+          <w:rFonts w:asciiTheme="majorHAnsi" w:hAnsiTheme="majorHAnsi"/>
           <w:b/>
         </w:rPr>
         <w:t>/</w:t>
@@ -6312,22 +6540,33 @@
       <w:proofErr w:type="spellStart"/>
       <w:r>
         <w:rPr>
+          <w:rFonts w:asciiTheme="majorHAnsi" w:hAnsiTheme="majorHAnsi"/>
           <w:b/>
         </w:rPr>
         <w:t>Personeel</w:t>
       </w:r>
       <w:proofErr w:type="spellEnd"/>
       <w:r>
-        <w:t xml:space="preserve"> </w:t>
-      </w:r>
-      <w:r>
+        <w:rPr>
+          <w:rFonts w:asciiTheme="majorHAnsi" w:hAnsiTheme="majorHAnsi"/>
+        </w:rPr>
+        <w:t xml:space="preserve"> </w:t>
+      </w:r>
+      <w:r>
+        <w:rPr>
+          <w:rFonts w:asciiTheme="majorHAnsi" w:hAnsiTheme="majorHAnsi"/>
+        </w:rPr>
         <w:tab/>
       </w:r>
       <w:r>
+        <w:rPr>
+          <w:rFonts w:asciiTheme="majorHAnsi" w:hAnsiTheme="majorHAnsi"/>
+        </w:rPr>
         <w:tab/>
       </w:r>
       <w:r>
         <w:rPr>
+          <w:rFonts w:asciiTheme="majorHAnsi" w:hAnsiTheme="majorHAnsi"/>
           <w:b/>
         </w:rPr>
         <w:t>[40 hosts]</w:t>
@@ -6338,19 +6577,27 @@
         <w:spacing w:after="0"/>
         <w:ind w:left="1440"/>
         <w:rPr>
+          <w:rFonts w:asciiTheme="majorHAnsi" w:hAnsiTheme="majorHAnsi"/>
           <w:b/>
         </w:rPr>
       </w:pPr>
       <w:proofErr w:type="spellStart"/>
       <w:r>
+        <w:rPr>
+          <w:rFonts w:asciiTheme="majorHAnsi" w:hAnsiTheme="majorHAnsi"/>
+        </w:rPr>
         <w:t>Groep</w:t>
       </w:r>
       <w:proofErr w:type="spellEnd"/>
       <w:r>
+        <w:rPr>
+          <w:rFonts w:asciiTheme="majorHAnsi" w:hAnsiTheme="majorHAnsi"/>
+        </w:rPr>
         <w:t xml:space="preserve"> 4 :</w:t>
       </w:r>
       <w:r>
         <w:rPr>
+          <w:rFonts w:asciiTheme="majorHAnsi" w:hAnsiTheme="majorHAnsi"/>
           <w:b/>
         </w:rPr>
         <w:t>ICT‐</w:t>
@@ -6358,6 +6605,7 @@
       <w:proofErr w:type="spellStart"/>
       <w:r>
         <w:rPr>
+          <w:rFonts w:asciiTheme="majorHAnsi" w:hAnsiTheme="majorHAnsi"/>
           <w:b/>
         </w:rPr>
         <w:t>medewerker</w:t>
@@ -6365,12 +6613,14 @@
       <w:proofErr w:type="spellEnd"/>
       <w:r>
         <w:rPr>
+          <w:rFonts w:asciiTheme="majorHAnsi" w:hAnsiTheme="majorHAnsi"/>
           <w:b/>
         </w:rPr>
         <w:tab/>
       </w:r>
       <w:r>
         <w:rPr>
+          <w:rFonts w:asciiTheme="majorHAnsi" w:hAnsiTheme="majorHAnsi"/>
           <w:b/>
         </w:rPr>
         <w:tab/>
@@ -6382,6 +6632,7 @@
         <w:spacing w:after="0"/>
         <w:ind w:left="1440"/>
         <w:rPr>
+          <w:rFonts w:asciiTheme="majorHAnsi" w:hAnsiTheme="majorHAnsi"/>
           <w:b/>
         </w:rPr>
       </w:pPr>
@@ -6389,11 +6640,13 @@
     <w:p>
       <w:pPr>
         <w:rPr>
+          <w:rFonts w:asciiTheme="majorHAnsi" w:hAnsiTheme="majorHAnsi"/>
           <w:b/>
         </w:rPr>
       </w:pPr>
       <w:r>
         <w:rPr>
+          <w:rFonts w:asciiTheme="majorHAnsi" w:hAnsiTheme="majorHAnsi"/>
           <w:noProof/>
         </w:rPr>
         <w:drawing>
@@ -6434,13 +6687,27 @@
       </w:r>
     </w:p>
     <w:p>
-      <w:r>
+      <w:pPr>
+        <w:rPr>
+          <w:rFonts w:asciiTheme="majorHAnsi" w:hAnsiTheme="majorHAnsi"/>
+        </w:rPr>
+      </w:pPr>
+      <w:r>
+        <w:rPr>
+          <w:rFonts w:asciiTheme="majorHAnsi" w:hAnsiTheme="majorHAnsi"/>
+        </w:rPr>
         <w:tab/>
       </w:r>
       <w:r>
+        <w:rPr>
+          <w:rFonts w:asciiTheme="majorHAnsi" w:hAnsiTheme="majorHAnsi"/>
+        </w:rPr>
         <w:tab/>
       </w:r>
       <w:r>
+        <w:rPr>
+          <w:rFonts w:asciiTheme="majorHAnsi" w:hAnsiTheme="majorHAnsi"/>
+        </w:rPr>
         <w:tab/>
       </w:r>
     </w:p>
@@ -6461,12 +6728,13 @@
       <w:r>
         <w:t>Users in AD</w:t>
       </w:r>
-      <w:bookmarkStart w:id="13" w:name="_GoBack"/>
-      <w:bookmarkEnd w:id="13"/>
     </w:p>
     <w:p>
       <w:pPr>
         <w:spacing w:after="0"/>
+        <w:rPr>
+          <w:rFonts w:asciiTheme="majorHAnsi" w:hAnsiTheme="majorHAnsi"/>
+        </w:rPr>
       </w:pPr>
     </w:p>
     <w:p>
@@ -6493,13 +6761,16 @@
     <w:p>
       <w:pPr>
         <w:spacing w:after="0"/>
+        <w:rPr>
+          <w:rFonts w:asciiTheme="majorHAnsi" w:hAnsiTheme="majorHAnsi"/>
+        </w:rPr>
       </w:pPr>
     </w:p>
     <w:p>
       <w:pPr>
         <w:pStyle w:val="ListParagraph"/>
         <w:numPr>
-          <w:ilvl w:val="0"/>
+          <w:ilvl w:val="1"/>
           <w:numId w:val="30"/>
         </w:numPr>
         <w:rPr>
@@ -6567,9 +6838,12 @@
       <w:pPr>
         <w:pStyle w:val="ListParagraph"/>
         <w:numPr>
-          <w:ilvl w:val="0"/>
+          <w:ilvl w:val="1"/>
           <w:numId w:val="30"/>
         </w:numPr>
+        <w:rPr>
+          <w:rFonts w:asciiTheme="majorHAnsi" w:hAnsiTheme="majorHAnsi"/>
+        </w:rPr>
       </w:pPr>
       <w:proofErr w:type="spellStart"/>
       <w:r>
@@ -6618,17 +6892,33 @@
       <w:pPr>
         <w:pStyle w:val="ListParagraph"/>
         <w:ind w:left="1800"/>
-      </w:pPr>
-    </w:p>
-    <w:p>
-      <w:r>
-        <w:rPr>
+        <w:rPr>
+          <w:rFonts w:asciiTheme="majorHAnsi" w:hAnsiTheme="majorHAnsi"/>
+        </w:rPr>
+      </w:pPr>
+    </w:p>
+    <w:p>
+      <w:pPr>
+        <w:ind w:firstLine="720"/>
+        <w:rPr>
+          <w:rFonts w:asciiTheme="majorHAnsi" w:hAnsiTheme="majorHAnsi"/>
+        </w:rPr>
+      </w:pPr>
+      <w:r>
+        <w:rPr>
+          <w:rFonts w:asciiTheme="majorHAnsi" w:hAnsiTheme="majorHAnsi"/>
+        </w:rPr>
+        <w:t xml:space="preserve">          </w:t>
+      </w:r>
+      <w:r>
+        <w:rPr>
+          <w:rFonts w:asciiTheme="majorHAnsi" w:hAnsiTheme="majorHAnsi"/>
           <w:noProof/>
         </w:rPr>
         <w:drawing>
           <wp:inline distT="0" distB="0" distL="0" distR="0" wp14:anchorId="4E92A4E1" wp14:editId="05AD843D">
-            <wp:extent cx="6858000" cy="3629660"/>
-            <wp:effectExtent l="0" t="0" r="0" b="8890"/>
+            <wp:extent cx="6050280" cy="3202167"/>
+            <wp:effectExtent l="0" t="0" r="7620" b="0"/>
             <wp:docPr id="17" name="Picture 17"/>
             <wp:cNvGraphicFramePr>
               <a:graphicFrameLocks xmlns:a="http://schemas.openxmlformats.org/drawingml/2006/main" noChangeAspect="1"/>
@@ -6649,7 +6939,7 @@
                   <pic:spPr>
                     <a:xfrm>
                       <a:off x="0" y="0"/>
-                      <a:ext cx="6858000" cy="3629660"/>
+                      <a:ext cx="6067271" cy="3211159"/>
                     </a:xfrm>
                     <a:prstGeom prst="rect">
                       <a:avLst/>
@@ -6662,7 +6952,13 @@
         </w:drawing>
       </w:r>
     </w:p>
-    <w:p/>
+    <w:p>
+      <w:pPr>
+        <w:rPr>
+          <w:rFonts w:asciiTheme="majorHAnsi" w:hAnsiTheme="majorHAnsi"/>
+        </w:rPr>
+      </w:pPr>
+    </w:p>
     <w:p>
       <w:pPr>
         <w:pStyle w:val="Heading4"/>
@@ -6686,38 +6982,227 @@
         <w:t xml:space="preserve"> script</w:t>
       </w:r>
     </w:p>
-    <w:p/>
-    <w:p>
-      <w:r>
-        <w:lastRenderedPageBreak/>
+    <w:p>
+      <w:pPr>
+        <w:spacing w:after="0"/>
+        <w:rPr>
+          <w:rFonts w:asciiTheme="majorHAnsi" w:hAnsiTheme="majorHAnsi"/>
+        </w:rPr>
+      </w:pPr>
+      <w:r>
+        <w:rPr>
+          <w:rFonts w:asciiTheme="majorHAnsi" w:hAnsiTheme="majorHAnsi"/>
+        </w:rPr>
         <w:tab/>
       </w:r>
       <w:r>
+        <w:rPr>
+          <w:rFonts w:asciiTheme="majorHAnsi" w:hAnsiTheme="majorHAnsi"/>
+        </w:rPr>
         <w:tab/>
       </w:r>
     </w:p>
-    <w:p/>
-    <w:p>
-      <w:r>
+    <w:p>
+      <w:pPr>
+        <w:rPr>
+          <w:rFonts w:asciiTheme="majorHAnsi" w:hAnsiTheme="majorHAnsi"/>
+        </w:rPr>
+      </w:pPr>
+      <w:r>
+        <w:rPr>
+          <w:rFonts w:asciiTheme="majorHAnsi" w:hAnsiTheme="majorHAnsi"/>
+        </w:rPr>
         <w:tab/>
       </w:r>
       <w:r>
+        <w:rPr>
+          <w:rFonts w:asciiTheme="majorHAnsi" w:hAnsiTheme="majorHAnsi"/>
+        </w:rPr>
         <w:tab/>
       </w:r>
-    </w:p>
-    <w:p>
-      <w:r>
+      <w:r>
+        <w:rPr>
+          <w:rFonts w:asciiTheme="majorHAnsi" w:hAnsiTheme="majorHAnsi"/>
+        </w:rPr>
         <w:tab/>
-      </w:r>
-      <w:r>
+        <w:t>Code @ GitHub</w:t>
+      </w:r>
+    </w:p>
+    <w:p>
+      <w:pPr>
+        <w:rPr>
+          <w:rFonts w:asciiTheme="majorHAnsi" w:hAnsiTheme="majorHAnsi"/>
+          <w:i/>
+        </w:rPr>
+      </w:pPr>
+      <w:r>
+        <w:rPr>
+          <w:rFonts w:asciiTheme="majorHAnsi" w:hAnsiTheme="majorHAnsi"/>
+        </w:rPr>
         <w:tab/>
       </w:r>
-    </w:p>
-    <w:p/>
-    <w:p/>
-    <w:p/>
-    <w:p/>
-    <w:p/>
+      <w:r>
+        <w:rPr>
+          <w:rFonts w:asciiTheme="majorHAnsi" w:hAnsiTheme="majorHAnsi"/>
+        </w:rPr>
+        <w:tab/>
+      </w:r>
+      <w:r>
+        <w:rPr>
+          <w:rFonts w:asciiTheme="majorHAnsi" w:hAnsiTheme="majorHAnsi"/>
+        </w:rPr>
+        <w:tab/>
+      </w:r>
+      <w:r>
+        <w:rPr>
+          <w:rFonts w:asciiTheme="majorHAnsi" w:hAnsiTheme="majorHAnsi"/>
+        </w:rPr>
+        <w:tab/>
+      </w:r>
+      <w:hyperlink r:id="rId10" w:history="1">
+        <w:r>
+          <w:rPr>
+            <w:rStyle w:val="Hyperlink"/>
+            <w:rFonts w:asciiTheme="majorHAnsi" w:hAnsiTheme="majorHAnsi"/>
+          </w:rPr>
+          <w:t>https://github.com/DavidLejeune/GemeenschappelijkeOefening</w:t>
+        </w:r>
+      </w:hyperlink>
+    </w:p>
+    <w:p>
+      <w:pPr>
+        <w:rPr>
+          <w:rFonts w:asciiTheme="majorHAnsi" w:hAnsiTheme="majorHAnsi"/>
+          <w:i/>
+        </w:rPr>
+      </w:pPr>
+      <w:bookmarkStart w:id="13" w:name="_GoBack"/>
+      <w:bookmarkEnd w:id="13"/>
+    </w:p>
+    <w:p>
+      <w:pPr>
+        <w:rPr>
+          <w:rFonts w:asciiTheme="majorHAnsi" w:hAnsiTheme="majorHAnsi"/>
+        </w:rPr>
+      </w:pPr>
+      <w:r>
+        <w:rPr>
+          <w:rFonts w:asciiTheme="majorHAnsi" w:hAnsiTheme="majorHAnsi"/>
+        </w:rPr>
+        <w:tab/>
+      </w:r>
+      <w:r>
+        <w:rPr>
+          <w:rFonts w:asciiTheme="majorHAnsi" w:hAnsiTheme="majorHAnsi"/>
+        </w:rPr>
+        <w:tab/>
+      </w:r>
+      <w:r>
+        <w:rPr>
+          <w:rFonts w:asciiTheme="majorHAnsi" w:hAnsiTheme="majorHAnsi"/>
+        </w:rPr>
+        <w:tab/>
+      </w:r>
+    </w:p>
+    <w:p>
+      <w:pPr>
+        <w:rPr>
+          <w:rFonts w:asciiTheme="majorHAnsi" w:hAnsiTheme="majorHAnsi"/>
+        </w:rPr>
+      </w:pPr>
+      <w:r>
+        <w:rPr>
+          <w:rFonts w:asciiTheme="majorHAnsi" w:hAnsiTheme="majorHAnsi"/>
+        </w:rPr>
+        <w:tab/>
+      </w:r>
+      <w:r>
+        <w:rPr>
+          <w:rFonts w:asciiTheme="majorHAnsi" w:hAnsiTheme="majorHAnsi"/>
+        </w:rPr>
+        <w:tab/>
+      </w:r>
+    </w:p>
+    <w:p>
+      <w:pPr>
+        <w:rPr>
+          <w:rFonts w:asciiTheme="majorHAnsi" w:hAnsiTheme="majorHAnsi"/>
+        </w:rPr>
+      </w:pPr>
+    </w:p>
+    <w:p>
+      <w:pPr>
+        <w:rPr>
+          <w:rFonts w:asciiTheme="majorHAnsi" w:hAnsiTheme="majorHAnsi"/>
+        </w:rPr>
+      </w:pPr>
+      <w:r>
+        <w:rPr>
+          <w:rFonts w:asciiTheme="majorHAnsi" w:hAnsiTheme="majorHAnsi"/>
+        </w:rPr>
+        <w:tab/>
+      </w:r>
+      <w:r>
+        <w:rPr>
+          <w:rFonts w:asciiTheme="majorHAnsi" w:hAnsiTheme="majorHAnsi"/>
+        </w:rPr>
+        <w:tab/>
+      </w:r>
+    </w:p>
+    <w:p>
+      <w:pPr>
+        <w:rPr>
+          <w:rFonts w:asciiTheme="majorHAnsi" w:hAnsiTheme="majorHAnsi"/>
+        </w:rPr>
+      </w:pPr>
+      <w:r>
+        <w:rPr>
+          <w:rFonts w:asciiTheme="majorHAnsi" w:hAnsiTheme="majorHAnsi"/>
+        </w:rPr>
+        <w:tab/>
+      </w:r>
+      <w:r>
+        <w:rPr>
+          <w:rFonts w:asciiTheme="majorHAnsi" w:hAnsiTheme="majorHAnsi"/>
+        </w:rPr>
+        <w:tab/>
+      </w:r>
+    </w:p>
+    <w:p>
+      <w:pPr>
+        <w:rPr>
+          <w:rFonts w:asciiTheme="majorHAnsi" w:hAnsiTheme="majorHAnsi"/>
+        </w:rPr>
+      </w:pPr>
+    </w:p>
+    <w:p>
+      <w:pPr>
+        <w:rPr>
+          <w:rFonts w:asciiTheme="majorHAnsi" w:hAnsiTheme="majorHAnsi"/>
+        </w:rPr>
+      </w:pPr>
+    </w:p>
+    <w:p>
+      <w:pPr>
+        <w:rPr>
+          <w:rFonts w:asciiTheme="majorHAnsi" w:hAnsiTheme="majorHAnsi"/>
+        </w:rPr>
+      </w:pPr>
+    </w:p>
+    <w:p>
+      <w:pPr>
+        <w:rPr>
+          <w:rFonts w:asciiTheme="majorHAnsi" w:hAnsiTheme="majorHAnsi"/>
+        </w:rPr>
+      </w:pPr>
+    </w:p>
+    <w:p>
+      <w:pPr>
+        <w:rPr>
+          <w:rFonts w:asciiTheme="majorHAnsi" w:hAnsiTheme="majorHAnsi"/>
+        </w:rPr>
+      </w:pPr>
+    </w:p>
     <w:p>
       <w:pPr>
         <w:ind w:left="1440" w:firstLine="720"/>
@@ -9954,7 +10439,7 @@
         <w:rFonts w:ascii="Symbol" w:eastAsiaTheme="minorHAnsi" w:hAnsi="Symbol" w:cstheme="minorBidi" w:hint="default"/>
       </w:rPr>
     </w:lvl>
-    <w:lvl w:ilvl="1" w:tplc="04090003" w:tentative="1">
+    <w:lvl w:ilvl="1" w:tplc="04090003">
       <w:start w:val="1"/>
       <w:numFmt w:val="bullet"/>
       <w:lvlText w:val="o"/>
@@ -11090,7 +11575,7 @@
 </file>
 
 <file path=customXml/itemProps1.xml><?xml version="1.0" encoding="utf-8"?>
-<ds:datastoreItem xmlns:ds="http://schemas.openxmlformats.org/officeDocument/2006/customXml" ds:itemID="{21779E5C-A1E0-4DC5-8B4F-C882B96270FD}">
+<ds:datastoreItem xmlns:ds="http://schemas.openxmlformats.org/officeDocument/2006/customXml" ds:itemID="{61FF6BDB-F4A2-4450-814D-CDC494CACF32}">
   <ds:schemaRefs>
     <ds:schemaRef ds:uri="http://schemas.openxmlformats.org/officeDocument/2006/bibliography"/>
   </ds:schemaRefs>

</xml_diff>